<commit_message>
added readme, new analysis for sepsis prediction
</commit_message>
<xml_diff>
--- a/documents/mortality_sepsis_freetext.docx
+++ b/documents/mortality_sepsis_freetext.docx
@@ -1637,7 +1637,24 @@
           <w:sz w:val="22"/>
           <w:szCs w:val="22"/>
         </w:rPr>
-        <w:t xml:space="preserve"> identifier. The identifier for each document in this case is the “subject_id” or the patient. </w:t>
+        <w:t xml:space="preserve"> identifier. The identifier for each document in this case is the “</w:t>
+      </w:r>
+      <w:proofErr w:type="spellStart"/>
+      <w:r>
+        <w:rPr>
+          <w:i/>
+          <w:sz w:val="22"/>
+          <w:szCs w:val="22"/>
+        </w:rPr>
+        <w:t>subject_id</w:t>
+      </w:r>
+      <w:proofErr w:type="spellEnd"/>
+      <w:r>
+        <w:rPr>
+          <w:sz w:val="22"/>
+          <w:szCs w:val="22"/>
+        </w:rPr>
+        <w:t xml:space="preserve">” or the patient. </w:t>
       </w:r>
     </w:p>
     <w:p>
@@ -2133,6 +2150,13 @@
           <w:szCs w:val="22"/>
         </w:rPr>
         <w:tab/>
+      </w:r>
+      <w:proofErr w:type="gramStart"/>
+      <w:r>
+        <w:rPr>
+          <w:sz w:val="22"/>
+          <w:szCs w:val="22"/>
+        </w:rPr>
         <w:t>c</w:t>
       </w:r>
       <w:r>
@@ -2143,6 +2167,7 @@
         </w:rPr>
         <w:t>i</w:t>
       </w:r>
+      <w:proofErr w:type="gramEnd"/>
       <w:r>
         <w:rPr>
           <w:sz w:val="22"/>
@@ -2165,6 +2190,14 @@
           <w:szCs w:val="22"/>
         </w:rPr>
         <w:tab/>
+      </w:r>
+      <w:proofErr w:type="spellStart"/>
+      <w:proofErr w:type="gramStart"/>
+      <w:r>
+        <w:rPr>
+          <w:sz w:val="22"/>
+          <w:szCs w:val="22"/>
+        </w:rPr>
         <w:t>t</w:t>
       </w:r>
       <w:r>
@@ -2175,6 +2208,8 @@
         </w:rPr>
         <w:t>j</w:t>
       </w:r>
+      <w:proofErr w:type="spellEnd"/>
+      <w:proofErr w:type="gramEnd"/>
       <w:r>
         <w:rPr>
           <w:sz w:val="22"/>
@@ -2294,6 +2329,7 @@
         </w:rPr>
         <w:t>This database contains 26 tables distributed as zipped “CSV” files. Each table has a “</w:t>
       </w:r>
+      <w:proofErr w:type="spellStart"/>
       <w:r>
         <w:rPr>
           <w:i/>
@@ -2302,6 +2338,7 @@
         </w:rPr>
         <w:t>subject_id</w:t>
       </w:r>
+      <w:proofErr w:type="spellEnd"/>
       <w:r>
         <w:rPr>
           <w:sz w:val="22"/>
@@ -2764,7 +2801,65 @@
           <w:sz w:val="22"/>
           <w:szCs w:val="22"/>
         </w:rPr>
-        <w:t xml:space="preserve">The real labels are extracted from the “ADMISSIONS” table in Postgres and using the labels, “purity” metric is computed. </w:t>
+        <w:t>The real labels are extracted from the “</w:t>
+      </w:r>
+      <w:r>
+        <w:rPr>
+          <w:sz w:val="22"/>
+          <w:szCs w:val="22"/>
+        </w:rPr>
+        <w:t>DIAGNOSES_ICD</w:t>
+      </w:r>
+      <w:r>
+        <w:rPr>
+          <w:sz w:val="22"/>
+          <w:szCs w:val="22"/>
+        </w:rPr>
+        <w:t>” table in Postgres</w:t>
+      </w:r>
+      <w:r>
+        <w:rPr>
+          <w:sz w:val="22"/>
+          <w:szCs w:val="22"/>
+        </w:rPr>
+        <w:t xml:space="preserve">. We considered three codes – </w:t>
+      </w:r>
+      <w:r>
+        <w:rPr>
+          <w:i/>
+          <w:sz w:val="22"/>
+          <w:szCs w:val="22"/>
+        </w:rPr>
+        <w:t>sepsis, severe sepsis and septic shock</w:t>
+      </w:r>
+      <w:r>
+        <w:rPr>
+          <w:sz w:val="22"/>
+          <w:szCs w:val="22"/>
+        </w:rPr>
+        <w:t>, as the indicators of sepsis affliction. If a patient had any one of these codes as one of the diagnoses, then the patient was labeled as suffering from sepsis or 1. U</w:t>
+      </w:r>
+      <w:r>
+        <w:rPr>
+          <w:sz w:val="22"/>
+          <w:szCs w:val="22"/>
+        </w:rPr>
+        <w:t>sing the labels, “</w:t>
+      </w:r>
+      <w:r>
+        <w:rPr>
+          <w:i/>
+          <w:sz w:val="22"/>
+          <w:szCs w:val="22"/>
+        </w:rPr>
+        <w:t>purity</w:t>
+      </w:r>
+      <w:r>
+        <w:rPr>
+          <w:sz w:val="22"/>
+          <w:szCs w:val="22"/>
+        </w:rPr>
+        <w:t xml:space="preserve">” metric is computed. </w:t>
       </w:r>
     </w:p>
     <w:p>
@@ -2966,6 +3061,7 @@
           <w:sz w:val="22"/>
           <w:szCs w:val="22"/>
         </w:rPr>
+        <w:lastRenderedPageBreak/>
         <w:t>The results are based on 4 differing machine learning classification models, with a 70/30 split between testing and training data.</w:t>
       </w:r>
     </w:p>
@@ -3019,7 +3115,6 @@
                 <w:sz w:val="22"/>
                 <w:szCs w:val="22"/>
               </w:rPr>
-              <w:lastRenderedPageBreak/>
               <w:t>Algorithm</w:t>
             </w:r>
           </w:p>
@@ -3672,14 +3767,27 @@
       <w:r>
         <w:t xml:space="preserve">Table </w:t>
       </w:r>
-      <w:fldSimple w:instr=" SEQ Table \* ARABIC ">
-        <w:r>
-          <w:rPr>
-            <w:noProof/>
-          </w:rPr>
-          <w:t>1</w:t>
-        </w:r>
-      </w:fldSimple>
+      <w:r>
+        <w:fldChar w:fldCharType="begin"/>
+      </w:r>
+      <w:r>
+        <w:instrText xml:space="preserve"> SEQ Table \* ARABIC </w:instrText>
+      </w:r>
+      <w:r>
+        <w:fldChar w:fldCharType="separate"/>
+      </w:r>
+      <w:r>
+        <w:rPr>
+          <w:noProof/>
+        </w:rPr>
+        <w:t>1</w:t>
+      </w:r>
+      <w:r>
+        <w:rPr>
+          <w:noProof/>
+        </w:rPr>
+        <w:fldChar w:fldCharType="end"/>
+      </w:r>
       <w:r>
         <w:t>: Initial experimentation</w:t>
       </w:r>
@@ -3743,17 +3851,7 @@
           <w:sz w:val="22"/>
           <w:szCs w:val="22"/>
         </w:rPr>
-        <w:t xml:space="preserve"> the highest ROC information in terms of sepsis prediction.  This makes sense as those that experience sepsis are more likely linearly separable than those that are relatively healthy.  A decision tree is also intuitively useful as the diagnosis of sepsis is often based on previous ICD codes </w:t>
-      </w:r>
-      <w:bookmarkStart w:id="0" w:name="_GoBack"/>
-      <w:bookmarkEnd w:id="0"/>
-      <w:r>
-        <w:rPr>
-          <w:color w:val="000000"/>
-          <w:sz w:val="22"/>
-          <w:szCs w:val="22"/>
-        </w:rPr>
-        <w:t xml:space="preserve">- in other words, it maps how a doctor could potentially determine sepsis.  It is unclear why </w:t>
+        <w:t xml:space="preserve"> the highest ROC information in terms of sepsis prediction.  This makes sense as those that experience sepsis are more likely linearly separable than those that are relatively healthy.  A decision tree is also intuitively useful as the diagnosis of sepsis is often based on previous ICD codes - in other words, it maps how a doctor could potentially determine sepsis.  It is unclear why </w:t>
       </w:r>
       <w:r>
         <w:rPr>
@@ -3999,7 +4097,15 @@
           <w:sz w:val="28"/>
           <w:szCs w:val="28"/>
         </w:rPr>
-        <w:t>0.883</w:t>
+        <w:t>0.</w:t>
+      </w:r>
+      <w:r>
+        <w:rPr>
+          <w:b/>
+          <w:sz w:val="28"/>
+          <w:szCs w:val="28"/>
+        </w:rPr>
+        <w:t>89968577</w:t>
       </w:r>
       <w:r>
         <w:rPr>
@@ -4008,24 +4114,6 @@
         </w:rPr>
         <w:t>.</w:t>
       </w:r>
-    </w:p>
-    <w:p>
-      <w:pPr>
-        <w:pStyle w:val="AMIABodyText"/>
-        <w:rPr>
-          <w:sz w:val="22"/>
-          <w:szCs w:val="22"/>
-        </w:rPr>
-      </w:pPr>
-    </w:p>
-    <w:p>
-      <w:pPr>
-        <w:pStyle w:val="AMIABodyText"/>
-        <w:rPr>
-          <w:sz w:val="22"/>
-          <w:szCs w:val="22"/>
-        </w:rPr>
-      </w:pPr>
     </w:p>
     <w:p>
       <w:pPr>
@@ -4253,14 +4341,27 @@
       <w:r>
         <w:t xml:space="preserve">Figure </w:t>
       </w:r>
-      <w:fldSimple w:instr=" SEQ Figure \* ARABIC ">
-        <w:r>
-          <w:rPr>
-            <w:noProof/>
-          </w:rPr>
-          <w:t>1</w:t>
-        </w:r>
-      </w:fldSimple>
+      <w:r>
+        <w:fldChar w:fldCharType="begin"/>
+      </w:r>
+      <w:r>
+        <w:instrText xml:space="preserve"> SEQ Figure \* ARABIC </w:instrText>
+      </w:r>
+      <w:r>
+        <w:fldChar w:fldCharType="separate"/>
+      </w:r>
+      <w:r>
+        <w:rPr>
+          <w:noProof/>
+        </w:rPr>
+        <w:t>1</w:t>
+      </w:r>
+      <w:r>
+        <w:rPr>
+          <w:noProof/>
+        </w:rPr>
+        <w:fldChar w:fldCharType="end"/>
+      </w:r>
       <w:r>
         <w:t>: Top 5 topics by patient count</w:t>
       </w:r>
@@ -4360,14 +4461,27 @@
       <w:r>
         <w:t xml:space="preserve">Figure </w:t>
       </w:r>
-      <w:fldSimple w:instr=" SEQ Figure \* ARABIC ">
-        <w:r>
-          <w:rPr>
-            <w:noProof/>
-          </w:rPr>
-          <w:t>2</w:t>
-        </w:r>
-      </w:fldSimple>
+      <w:r>
+        <w:fldChar w:fldCharType="begin"/>
+      </w:r>
+      <w:r>
+        <w:instrText xml:space="preserve"> SEQ Figure \* ARABIC </w:instrText>
+      </w:r>
+      <w:r>
+        <w:fldChar w:fldCharType="separate"/>
+      </w:r>
+      <w:r>
+        <w:rPr>
+          <w:noProof/>
+        </w:rPr>
+        <w:t>2</w:t>
+      </w:r>
+      <w:r>
+        <w:rPr>
+          <w:noProof/>
+        </w:rPr>
+        <w:fldChar w:fldCharType="end"/>
+      </w:r>
       <w:r>
         <w:t>: Topic count by patients</w:t>
       </w:r>
@@ -5122,7 +5236,23 @@
                 <w:sz w:val="22"/>
                 <w:szCs w:val="22"/>
               </w:rPr>
-              <w:t>neuro, yellow, urine, foley, stool, intubated, social, draining, commands, nursing</w:t>
+              <w:t xml:space="preserve">neuro, yellow, urine, </w:t>
+            </w:r>
+            <w:proofErr w:type="spellStart"/>
+            <w:r>
+              <w:rPr>
+                <w:sz w:val="22"/>
+                <w:szCs w:val="22"/>
+              </w:rPr>
+              <w:t>foley</w:t>
+            </w:r>
+            <w:proofErr w:type="spellEnd"/>
+            <w:r>
+              <w:rPr>
+                <w:sz w:val="22"/>
+                <w:szCs w:val="22"/>
+              </w:rPr>
+              <w:t>, stool, intubated, social, draining, commands, nursing</w:t>
             </w:r>
           </w:p>
         </w:tc>
@@ -5345,7 +5475,23 @@
                 <w:sz w:val="22"/>
                 <w:szCs w:val="22"/>
               </w:rPr>
-              <w:t>renal, failure, acute, sepsis, hypotension, dialysis, shock, levophed, infection, catheter</w:t>
+              <w:t xml:space="preserve">renal, failure, acute, sepsis, hypotension, dialysis, shock, </w:t>
+            </w:r>
+            <w:proofErr w:type="spellStart"/>
+            <w:r>
+              <w:rPr>
+                <w:sz w:val="22"/>
+                <w:szCs w:val="22"/>
+              </w:rPr>
+              <w:t>levophed</w:t>
+            </w:r>
+            <w:proofErr w:type="spellEnd"/>
+            <w:r>
+              <w:rPr>
+                <w:sz w:val="22"/>
+                <w:szCs w:val="22"/>
+              </w:rPr>
+              <w:t>, infection, catheter</w:t>
             </w:r>
           </w:p>
         </w:tc>
@@ -5395,7 +5541,23 @@
                 <w:sz w:val="22"/>
                 <w:szCs w:val="22"/>
               </w:rPr>
-              <w:t>seizure, mental, abuse, alcohol, withdrawal, seizures, ativan, neuro, urine, acute</w:t>
+              <w:t xml:space="preserve">seizure, mental, abuse, alcohol, withdrawal, seizures, </w:t>
+            </w:r>
+            <w:proofErr w:type="spellStart"/>
+            <w:r>
+              <w:rPr>
+                <w:sz w:val="22"/>
+                <w:szCs w:val="22"/>
+              </w:rPr>
+              <w:t>ativan</w:t>
+            </w:r>
+            <w:proofErr w:type="spellEnd"/>
+            <w:r>
+              <w:rPr>
+                <w:sz w:val="22"/>
+                <w:szCs w:val="22"/>
+              </w:rPr>
+              <w:t>, neuro, urine, acute</w:t>
             </w:r>
           </w:p>
         </w:tc>
@@ -5446,7 +5608,23 @@
                 <w:sz w:val="22"/>
                 <w:szCs w:val="22"/>
               </w:rPr>
-              <w:t>respiratory, secretions, nasal, received, sounds, bowel, lytes, chest, closely, ordered</w:t>
+              <w:t xml:space="preserve">respiratory, secretions, nasal, received, sounds, bowel, </w:t>
+            </w:r>
+            <w:proofErr w:type="spellStart"/>
+            <w:r>
+              <w:rPr>
+                <w:sz w:val="22"/>
+                <w:szCs w:val="22"/>
+              </w:rPr>
+              <w:t>lytes</w:t>
+            </w:r>
+            <w:proofErr w:type="spellEnd"/>
+            <w:r>
+              <w:rPr>
+                <w:sz w:val="22"/>
+                <w:szCs w:val="22"/>
+              </w:rPr>
+              <w:t>, chest, closely, ordered</w:t>
             </w:r>
           </w:p>
         </w:tc>
@@ -5496,7 +5674,23 @@
                 <w:sz w:val="22"/>
                 <w:szCs w:val="22"/>
               </w:rPr>
-              <w:t>trach, secretions, respiratory, sputum, suctioned, tracheostomy, sounds, fentanyl, propofol, sedation</w:t>
+              <w:t xml:space="preserve">trach, secretions, respiratory, sputum, suctioned, tracheostomy, sounds, fentanyl, </w:t>
+            </w:r>
+            <w:proofErr w:type="spellStart"/>
+            <w:r>
+              <w:rPr>
+                <w:sz w:val="22"/>
+                <w:szCs w:val="22"/>
+              </w:rPr>
+              <w:t>propofol</w:t>
+            </w:r>
+            <w:proofErr w:type="spellEnd"/>
+            <w:r>
+              <w:rPr>
+                <w:sz w:val="22"/>
+                <w:szCs w:val="22"/>
+              </w:rPr>
+              <w:t>, sedation</w:t>
             </w:r>
           </w:p>
         </w:tc>
@@ -5547,7 +5741,39 @@
                 <w:sz w:val="22"/>
                 <w:szCs w:val="22"/>
               </w:rPr>
-              <w:t>chest, neuro, artery, stitle, foley, lungs, catheter, alert, oriented, radiology</w:t>
+              <w:t xml:space="preserve">chest, neuro, artery, </w:t>
+            </w:r>
+            <w:proofErr w:type="spellStart"/>
+            <w:r>
+              <w:rPr>
+                <w:sz w:val="22"/>
+                <w:szCs w:val="22"/>
+              </w:rPr>
+              <w:t>stitle</w:t>
+            </w:r>
+            <w:proofErr w:type="spellEnd"/>
+            <w:r>
+              <w:rPr>
+                <w:sz w:val="22"/>
+                <w:szCs w:val="22"/>
+              </w:rPr>
+              <w:t xml:space="preserve">, </w:t>
+            </w:r>
+            <w:proofErr w:type="spellStart"/>
+            <w:r>
+              <w:rPr>
+                <w:sz w:val="22"/>
+                <w:szCs w:val="22"/>
+              </w:rPr>
+              <w:t>foley</w:t>
+            </w:r>
+            <w:proofErr w:type="spellEnd"/>
+            <w:r>
+              <w:rPr>
+                <w:sz w:val="22"/>
+                <w:szCs w:val="22"/>
+              </w:rPr>
+              <w:t>, lungs, catheter, alert, oriented, radiology</w:t>
             </w:r>
           </w:p>
         </w:tc>
@@ -6132,14 +6358,27 @@
       <w:r>
         <w:t xml:space="preserve">Table </w:t>
       </w:r>
-      <w:fldSimple w:instr=" SEQ Table \* ARABIC ">
-        <w:r>
-          <w:rPr>
-            <w:noProof/>
-          </w:rPr>
-          <w:t>2</w:t>
-        </w:r>
-      </w:fldSimple>
+      <w:r>
+        <w:fldChar w:fldCharType="begin"/>
+      </w:r>
+      <w:r>
+        <w:instrText xml:space="preserve"> SEQ Table \* ARABIC </w:instrText>
+      </w:r>
+      <w:r>
+        <w:fldChar w:fldCharType="separate"/>
+      </w:r>
+      <w:r>
+        <w:rPr>
+          <w:noProof/>
+        </w:rPr>
+        <w:t>2</w:t>
+      </w:r>
+      <w:r>
+        <w:rPr>
+          <w:noProof/>
+        </w:rPr>
+        <w:fldChar w:fldCharType="end"/>
+      </w:r>
       <w:r>
         <w:t>: Topic and top 10 keywords</w:t>
       </w:r>
@@ -6222,8 +6461,9 @@
           <w:sz w:val="22"/>
           <w:szCs w:val="22"/>
         </w:rPr>
-        <w:t>k-means would naturally create centroids revolving around whether a patient is alive or dead.</w:t>
-      </w:r>
+        <w:t>k-means would naturally create centroids revolving around whether a patient is alive or dead</w:t>
+      </w:r>
+      <w:proofErr w:type="gramStart"/>
       <w:r>
         <w:rPr>
           <w:sz w:val="22"/>
@@ -6231,6 +6471,14 @@
         </w:rPr>
         <w:t>.</w:t>
       </w:r>
+      <w:r>
+        <w:rPr>
+          <w:sz w:val="22"/>
+          <w:szCs w:val="22"/>
+        </w:rPr>
+        <w:t>.</w:t>
+      </w:r>
+      <w:proofErr w:type="gramEnd"/>
     </w:p>
     <w:p>
       <w:pPr>
@@ -6441,7 +6689,7 @@
           <w:sz w:val="22"/>
           <w:szCs w:val="22"/>
         </w:rPr>
-        <w:t>0.883</w:t>
+        <w:t>0.89968577</w:t>
       </w:r>
       <w:r>
         <w:rPr>
@@ -6725,60 +6973,76 @@
     </w:p>
     <w:p>
       <w:pPr>
-        <w:jc w:val="both"/>
-      </w:pPr>
-    </w:p>
-    <w:p>
-      <w:pPr>
-        <w:jc w:val="both"/>
-      </w:pPr>
-    </w:p>
-    <w:p>
-      <w:pPr>
-        <w:jc w:val="center"/>
-        <w:rPr>
-          <w:b/>
-          <w:sz w:val="22"/>
-          <w:szCs w:val="22"/>
-        </w:rPr>
-      </w:pPr>
-      <w:r>
-        <w:rPr>
-          <w:b/>
-          <w:sz w:val="22"/>
-          <w:szCs w:val="22"/>
-        </w:rPr>
-        <w:t>Sources</w:t>
-      </w:r>
-    </w:p>
-    <w:p>
-      <w:pPr>
-        <w:jc w:val="center"/>
-        <w:rPr>
-          <w:b/>
-          <w:sz w:val="22"/>
-          <w:szCs w:val="22"/>
-        </w:rPr>
-      </w:pPr>
-    </w:p>
-    <w:p>
-      <w:pPr>
-        <w:rPr>
-          <w:sz w:val="22"/>
-          <w:szCs w:val="22"/>
-        </w:rPr>
-      </w:pPr>
-      <w:r>
-        <w:rPr>
-          <w:sz w:val="22"/>
-          <w:szCs w:val="22"/>
-        </w:rPr>
-        <w:t xml:space="preserve">Why does LDA work: </w:t>
-      </w:r>
+        <w:pStyle w:val="AMIAReference"/>
+        <w:rPr>
+          <w:sz w:val="22"/>
+          <w:szCs w:val="22"/>
+        </w:rPr>
+      </w:pPr>
+      <w:r>
+        <w:rPr>
+          <w:sz w:val="22"/>
+          <w:szCs w:val="22"/>
+        </w:rPr>
+        <w:t>Christopher W. Seymour, MD, MSc, Vincent X. Liu, MD, MSc et al: Assessment of Clinical Criteria for Sepsis</w:t>
+      </w:r>
+      <w:r>
+        <w:rPr>
+          <w:sz w:val="22"/>
+          <w:szCs w:val="22"/>
+        </w:rPr>
+        <w:t>, JAMA, 2016</w:t>
+      </w:r>
+    </w:p>
+    <w:p>
+      <w:pPr>
+        <w:pStyle w:val="AMIAReference"/>
+        <w:rPr>
+          <w:sz w:val="22"/>
+          <w:szCs w:val="22"/>
+        </w:rPr>
+      </w:pPr>
       <w:hyperlink r:id="rId17" w:history="1">
         <w:r>
           <w:rPr>
-            <w:rStyle w:val="Hyperlink"/>
+            <w:sz w:val="22"/>
+            <w:szCs w:val="22"/>
+          </w:rPr>
+          <w:t>James McInerney</w:t>
+        </w:r>
+      </w:hyperlink>
+      <w:r>
+        <w:rPr>
+          <w:sz w:val="22"/>
+          <w:szCs w:val="22"/>
+        </w:rPr>
+        <w:t>: Why does LDA work</w:t>
+      </w:r>
+      <w:r>
+        <w:rPr>
+          <w:sz w:val="22"/>
+          <w:szCs w:val="22"/>
+        </w:rPr>
+        <w:t xml:space="preserve"> </w:t>
+      </w:r>
+      <w:r>
+        <w:rPr>
+          <w:sz w:val="22"/>
+          <w:szCs w:val="22"/>
+        </w:rPr>
+        <w:t>[</w:t>
+      </w:r>
+      <w:r>
+        <w:rPr>
+          <w:sz w:val="22"/>
+          <w:szCs w:val="22"/>
+        </w:rPr>
+        <w:t xml:space="preserve"> </w:t>
+      </w:r>
+      <w:hyperlink r:id="rId18" w:history="1">
+        <w:r>
+          <w:rPr>
+            <w:i/>
             <w:sz w:val="22"/>
             <w:szCs w:val="22"/>
           </w:rPr>
@@ -6792,25 +7056,33 @@
         </w:rPr>
         <w:t xml:space="preserve"> </w:t>
       </w:r>
-    </w:p>
-    <w:p>
-      <w:pPr>
-        <w:rPr>
-          <w:sz w:val="22"/>
-          <w:szCs w:val="22"/>
-        </w:rPr>
-      </w:pPr>
-      <w:r>
-        <w:rPr>
-          <w:sz w:val="22"/>
-          <w:szCs w:val="22"/>
-        </w:rPr>
-        <w:t xml:space="preserve">Stemming: </w:t>
-      </w:r>
-      <w:hyperlink r:id="rId18" w:history="1">
+      <w:r>
+        <w:rPr>
+          <w:sz w:val="22"/>
+          <w:szCs w:val="22"/>
+        </w:rPr>
+        <w:t>] Quora 2015</w:t>
+      </w:r>
+    </w:p>
+    <w:p>
+      <w:pPr>
+        <w:pStyle w:val="AMIAReference"/>
+        <w:rPr>
+          <w:sz w:val="22"/>
+          <w:szCs w:val="22"/>
+        </w:rPr>
+      </w:pPr>
+      <w:r>
+        <w:rPr>
+          <w:sz w:val="22"/>
+          <w:szCs w:val="22"/>
+        </w:rPr>
+        <w:t>Stemming: Porter [</w:t>
+      </w:r>
+      <w:hyperlink r:id="rId19" w:history="1">
         <w:r>
           <w:rPr>
-            <w:rStyle w:val="Hyperlink"/>
+            <w:i/>
             <w:sz w:val="22"/>
             <w:szCs w:val="22"/>
           </w:rPr>
@@ -6824,85 +7096,21 @@
         </w:rPr>
         <w:t xml:space="preserve"> </w:t>
       </w:r>
-    </w:p>
-    <w:p>
-      <w:pPr>
-        <w:rPr>
-          <w:sz w:val="22"/>
-          <w:szCs w:val="22"/>
-        </w:rPr>
-      </w:pPr>
-      <w:r>
-        <w:rPr>
-          <w:sz w:val="22"/>
-          <w:szCs w:val="22"/>
-        </w:rPr>
-        <w:t xml:space="preserve">Clustering evaluation: </w:t>
-      </w:r>
-      <w:r>
-        <w:rPr>
-          <w:rStyle w:val="Hyperlink"/>
-          <w:sz w:val="22"/>
-          <w:szCs w:val="22"/>
-        </w:rPr>
-        <w:fldChar w:fldCharType="begin"/>
-      </w:r>
-      <w:r>
-        <w:rPr>
-          <w:rStyle w:val="Hyperlink"/>
-          <w:sz w:val="22"/>
-          <w:szCs w:val="22"/>
-        </w:rPr>
-        <w:instrText xml:space="preserve"> HYPERLINK "https://nlp.stanford.edu/IR-book/html/htmledition/evaluation-of-clustering-1.html</w:instrText>
-      </w:r>
-      <w:r>
-        <w:rPr>
-          <w:sz w:val="22"/>
-          <w:szCs w:val="22"/>
-        </w:rPr>
-        <w:instrText xml:space="preserve"> </w:instrText>
-      </w:r>
-    </w:p>
-    <w:p>
-      <w:pPr>
-        <w:pStyle w:val="ListParagraph"/>
-        <w:numPr>
-          <w:ilvl w:val="0"/>
-          <w:numId w:val="2"/>
-        </w:numPr>
-        <w:rPr>
-          <w:rStyle w:val="Hyperlink"/>
-          <w:sz w:val="22"/>
-          <w:szCs w:val="22"/>
-        </w:rPr>
-      </w:pPr>
-      <w:r>
-        <w:rPr>
-          <w:rStyle w:val="Hyperlink"/>
-          <w:sz w:val="22"/>
-          <w:szCs w:val="22"/>
-        </w:rPr>
-        <w:instrText xml:space="preserve">" </w:instrText>
-      </w:r>
-      <w:r>
-        <w:rPr>
-          <w:rStyle w:val="Hyperlink"/>
-          <w:sz w:val="22"/>
-          <w:szCs w:val="22"/>
-        </w:rPr>
-        <w:fldChar w:fldCharType="separate"/>
-      </w:r>
-      <w:r>
-        <w:rPr>
-          <w:rStyle w:val="Hyperlink"/>
-          <w:sz w:val="22"/>
-          <w:szCs w:val="22"/>
-        </w:rPr>
-        <w:t xml:space="preserve">https://nlp.stanford.edu/IR-book/html/htmledition/evaluation-of-clustering-1.html </w:t>
-      </w:r>
-    </w:p>
-    <w:p>
-      <w:pPr>
+      <w:r>
+        <w:rPr>
+          <w:sz w:val="22"/>
+          <w:szCs w:val="22"/>
+        </w:rPr>
+        <w:t xml:space="preserve">], Wikipedia </w:t>
+      </w:r>
+    </w:p>
+    <w:p>
+      <w:pPr>
+        <w:pStyle w:val="AMIAReference"/>
+        <w:rPr>
+          <w:sz w:val="22"/>
+          <w:szCs w:val="22"/>
+        </w:rPr>
         <w:sectPr>
           <w:type w:val="continuous"/>
           <w:pgSz w:w="12240" w:h="15840" w:code="1"/>
@@ -6912,12 +7120,77 @@
       </w:pPr>
       <w:r>
         <w:rPr>
-          <w:rStyle w:val="Hyperlink"/>
-          <w:sz w:val="22"/>
-          <w:szCs w:val="22"/>
-        </w:rPr>
-        <w:fldChar w:fldCharType="end"/>
-      </w:r>
+          <w:sz w:val="22"/>
+          <w:szCs w:val="22"/>
+        </w:rPr>
+        <w:t xml:space="preserve">Christopher Manning, </w:t>
+      </w:r>
+      <w:proofErr w:type="spellStart"/>
+      <w:r>
+        <w:rPr>
+          <w:sz w:val="22"/>
+          <w:szCs w:val="22"/>
+        </w:rPr>
+        <w:t>Prabhakar</w:t>
+      </w:r>
+      <w:proofErr w:type="spellEnd"/>
+      <w:r>
+        <w:rPr>
+          <w:sz w:val="22"/>
+          <w:szCs w:val="22"/>
+        </w:rPr>
+        <w:t xml:space="preserve"> </w:t>
+      </w:r>
+      <w:proofErr w:type="spellStart"/>
+      <w:r>
+        <w:rPr>
+          <w:sz w:val="22"/>
+          <w:szCs w:val="22"/>
+        </w:rPr>
+        <w:t>Raghavan</w:t>
+      </w:r>
+      <w:proofErr w:type="spellEnd"/>
+      <w:r>
+        <w:rPr>
+          <w:sz w:val="22"/>
+          <w:szCs w:val="22"/>
+        </w:rPr>
+        <w:t xml:space="preserve">, </w:t>
+      </w:r>
+      <w:proofErr w:type="spellStart"/>
+      <w:r>
+        <w:rPr>
+          <w:sz w:val="22"/>
+          <w:szCs w:val="22"/>
+        </w:rPr>
+        <w:t>Hinrich</w:t>
+      </w:r>
+      <w:proofErr w:type="spellEnd"/>
+      <w:r>
+        <w:rPr>
+          <w:sz w:val="22"/>
+          <w:szCs w:val="22"/>
+        </w:rPr>
+        <w:t xml:space="preserve"> </w:t>
+      </w:r>
+      <w:proofErr w:type="spellStart"/>
+      <w:r>
+        <w:rPr>
+          <w:sz w:val="22"/>
+          <w:szCs w:val="22"/>
+        </w:rPr>
+        <w:t>Schutze</w:t>
+      </w:r>
+      <w:proofErr w:type="spellEnd"/>
+      <w:r>
+        <w:rPr>
+          <w:sz w:val="22"/>
+          <w:szCs w:val="22"/>
+        </w:rPr>
+        <w:t>: Introduction to Information Retrieval</w:t>
+      </w:r>
+      <w:bookmarkStart w:id="0" w:name="_GoBack"/>
+      <w:bookmarkEnd w:id="0"/>
     </w:p>
     <w:p>
       <w:pPr>
@@ -7573,6 +7846,18 @@
     <w:abstractNumId w:val="0"/>
   </w:num>
   <w:num w:numId="9">
+    <w:abstractNumId w:val="0"/>
+  </w:num>
+  <w:num w:numId="10">
+    <w:abstractNumId w:val="0"/>
+  </w:num>
+  <w:num w:numId="11">
+    <w:abstractNumId w:val="0"/>
+  </w:num>
+  <w:num w:numId="12">
+    <w:abstractNumId w:val="0"/>
+  </w:num>
+  <w:num w:numId="13">
     <w:abstractNumId w:val="0"/>
   </w:num>
 </w:numbering>
@@ -8962,7 +9247,7 @@
 </file>
 
 <file path=customXml/itemProps1.xml><?xml version="1.0" encoding="utf-8"?>
-<ds:datastoreItem xmlns:ds="http://schemas.openxmlformats.org/officeDocument/2006/customXml" ds:itemID="{A7AE116B-7473-4E2D-8046-662C0A8485A1}">
+<ds:datastoreItem xmlns:ds="http://schemas.openxmlformats.org/officeDocument/2006/customXml" ds:itemID="{AE74F3D8-E8E5-4DB5-8757-5D81F79872DD}">
   <ds:schemaRefs>
     <ds:schemaRef ds:uri="http://schemas.openxmlformats.org/officeDocument/2006/bibliography"/>
   </ds:schemaRefs>

</xml_diff>